<commit_message>
Week 11 lectures complete
</commit_message>
<xml_diff>
--- a/Class6/Class6.Functions.Exercises.docx
+++ b/Class6/Class6.Functions.Exercises.docx
@@ -5,6 +5,7 @@
     <w:p>
       <w:pPr>
         <w:rPr>
+          <w:rFonts w:cstheme="minorHAnsi"/>
           <w:b/>
           <w:bCs/>
           <w:sz w:val="28"/>
@@ -13,6 +14,7 @@
       </w:pPr>
       <w:r>
         <w:rPr>
+          <w:rFonts w:cstheme="minorHAnsi"/>
           <w:b/>
           <w:bCs/>
           <w:sz w:val="28"/>
@@ -24,45 +26,99 @@
     <w:p>
       <w:pPr>
         <w:rPr>
+          <w:rFonts w:cstheme="minorHAnsi"/>
           <w:b/>
           <w:bCs/>
-        </w:rPr>
-      </w:pPr>
-      <w:r>
-        <w:rPr>
+          <w:sz w:val="28"/>
+          <w:szCs w:val="28"/>
+        </w:rPr>
+      </w:pPr>
+      <w:r>
+        <w:rPr>
+          <w:rFonts w:cstheme="minorHAnsi"/>
           <w:b/>
           <w:bCs/>
+          <w:sz w:val="28"/>
+          <w:szCs w:val="28"/>
         </w:rPr>
         <w:t>Class</w:t>
       </w:r>
       <w:r>
         <w:rPr>
+          <w:rFonts w:cstheme="minorHAnsi"/>
           <w:b/>
           <w:bCs/>
+          <w:sz w:val="28"/>
+          <w:szCs w:val="28"/>
         </w:rPr>
         <w:t xml:space="preserve"> </w:t>
       </w:r>
       <w:r>
         <w:rPr>
+          <w:rFonts w:cstheme="minorHAnsi"/>
           <w:b/>
           <w:bCs/>
-        </w:rPr>
-        <w:t>5</w:t>
-      </w:r>
-      <w:r>
-        <w:rPr>
+          <w:sz w:val="28"/>
+          <w:szCs w:val="28"/>
+        </w:rPr>
+        <w:t>6</w:t>
+      </w:r>
+      <w:r>
+        <w:rPr>
+          <w:rFonts w:cstheme="minorHAnsi"/>
           <w:b/>
           <w:bCs/>
+          <w:sz w:val="28"/>
+          <w:szCs w:val="28"/>
         </w:rPr>
         <w:t xml:space="preserve">: </w:t>
       </w:r>
       <w:r>
         <w:rPr>
+          <w:rFonts w:cstheme="minorHAnsi"/>
           <w:b/>
           <w:bCs/>
+          <w:sz w:val="28"/>
+          <w:szCs w:val="28"/>
         </w:rPr>
         <w:t>Exercises</w:t>
       </w:r>
+    </w:p>
+    <w:p>
+      <w:pPr>
+        <w:rPr>
+          <w:rFonts w:cstheme="minorHAnsi"/>
+          <w:sz w:val="28"/>
+          <w:szCs w:val="28"/>
+        </w:rPr>
+      </w:pPr>
+      <w:r>
+        <w:rPr>
+          <w:rFonts w:cstheme="minorHAnsi"/>
+          <w:sz w:val="28"/>
+          <w:szCs w:val="28"/>
+        </w:rPr>
+        <w:t>Review the source code from todays lecture</w:t>
+      </w:r>
+      <w:r>
+        <w:rPr>
+          <w:rFonts w:cstheme="minorHAnsi"/>
+          <w:sz w:val="28"/>
+          <w:szCs w:val="28"/>
+        </w:rPr>
+        <w:t xml:space="preserve"> in the respective github repository; </w:t>
+      </w:r>
+      <w:hyperlink r:id="rId5" w:history="1">
+        <w:r>
+          <w:rPr>
+            <w:rStyle w:val="Hyperlink"/>
+            <w:rFonts w:cstheme="minorHAnsi"/>
+            <w:sz w:val="28"/>
+            <w:szCs w:val="28"/>
+          </w:rPr>
+          <w:t>IntroToWebDev/Class6 at main · prawstho/IntroToWebDev (github.com)</w:t>
+        </w:r>
+      </w:hyperlink>
     </w:p>
     <w:p>
       <w:pPr>
@@ -71,6 +127,245 @@
           <w:ilvl w:val="0"/>
           <w:numId w:val="3"/>
         </w:numPr>
+        <w:rPr>
+          <w:rFonts w:cstheme="minorHAnsi"/>
+          <w:sz w:val="28"/>
+          <w:szCs w:val="28"/>
+        </w:rPr>
+      </w:pPr>
+      <w:r>
+        <w:rPr>
+          <w:rFonts w:cstheme="minorHAnsi"/>
+          <w:sz w:val="28"/>
+          <w:szCs w:val="28"/>
+        </w:rPr>
+        <w:t>Write five different function declarations</w:t>
+      </w:r>
+      <w:r>
+        <w:rPr>
+          <w:rFonts w:cstheme="minorHAnsi"/>
+          <w:sz w:val="28"/>
+          <w:szCs w:val="28"/>
+        </w:rPr>
+        <w:t>.</w:t>
+      </w:r>
+      <w:r>
+        <w:rPr>
+          <w:rFonts w:cstheme="minorHAnsi"/>
+          <w:sz w:val="28"/>
+          <w:szCs w:val="28"/>
+        </w:rPr>
+        <w:t xml:space="preserve"> </w:t>
+      </w:r>
+    </w:p>
+    <w:p>
+      <w:pPr>
+        <w:pStyle w:val="ListParagraph"/>
+        <w:rPr>
+          <w:rFonts w:cstheme="minorHAnsi"/>
+          <w:noProof/>
+          <w:sz w:val="28"/>
+          <w:szCs w:val="28"/>
+        </w:rPr>
+      </w:pPr>
+    </w:p>
+    <w:p>
+      <w:pPr>
+        <w:pStyle w:val="ListParagraph"/>
+        <w:numPr>
+          <w:ilvl w:val="0"/>
+          <w:numId w:val="3"/>
+        </w:numPr>
+        <w:rPr>
+          <w:rFonts w:cstheme="minorHAnsi"/>
+          <w:sz w:val="28"/>
+          <w:szCs w:val="28"/>
+        </w:rPr>
+      </w:pPr>
+      <w:r>
+        <w:rPr>
+          <w:rFonts w:cstheme="minorHAnsi"/>
+          <w:sz w:val="28"/>
+          <w:szCs w:val="28"/>
+        </w:rPr>
+        <w:t xml:space="preserve">Write </w:t>
+      </w:r>
+      <w:r>
+        <w:rPr>
+          <w:rFonts w:cstheme="minorHAnsi"/>
+          <w:sz w:val="28"/>
+          <w:szCs w:val="28"/>
+        </w:rPr>
+        <w:t>two</w:t>
+      </w:r>
+      <w:r>
+        <w:rPr>
+          <w:rFonts w:cstheme="minorHAnsi"/>
+          <w:sz w:val="28"/>
+          <w:szCs w:val="28"/>
+        </w:rPr>
+        <w:t xml:space="preserve"> function expressions.</w:t>
+      </w:r>
+    </w:p>
+    <w:p>
+      <w:pPr>
+        <w:pStyle w:val="ListParagraph"/>
+        <w:rPr>
+          <w:rFonts w:cstheme="minorHAnsi"/>
+          <w:sz w:val="28"/>
+          <w:szCs w:val="28"/>
+        </w:rPr>
+      </w:pPr>
+    </w:p>
+    <w:p>
+      <w:pPr>
+        <w:pStyle w:val="ListParagraph"/>
+        <w:numPr>
+          <w:ilvl w:val="0"/>
+          <w:numId w:val="3"/>
+        </w:numPr>
+        <w:rPr>
+          <w:rFonts w:cstheme="minorHAnsi"/>
+          <w:color w:val="343541"/>
+          <w:sz w:val="28"/>
+          <w:szCs w:val="28"/>
+        </w:rPr>
+      </w:pPr>
+      <w:r>
+        <w:rPr>
+          <w:rFonts w:cstheme="minorHAnsi"/>
+          <w:sz w:val="28"/>
+          <w:szCs w:val="28"/>
+        </w:rPr>
+        <w:t>Using Google or ChatGPT or other search</w:t>
+      </w:r>
+      <w:r>
+        <w:rPr>
+          <w:rFonts w:cstheme="minorHAnsi"/>
+          <w:sz w:val="28"/>
+          <w:szCs w:val="28"/>
+        </w:rPr>
+        <w:t>, look</w:t>
+      </w:r>
+      <w:r>
+        <w:rPr>
+          <w:rFonts w:cstheme="minorHAnsi"/>
+          <w:sz w:val="28"/>
+          <w:szCs w:val="28"/>
+        </w:rPr>
+        <w:t xml:space="preserve"> up “W</w:t>
+      </w:r>
+      <w:r>
+        <w:rPr>
+          <w:rFonts w:cstheme="minorHAnsi"/>
+          <w:color w:val="343541"/>
+          <w:sz w:val="28"/>
+          <w:szCs w:val="28"/>
+        </w:rPr>
+        <w:t>hat is the difference between a function declarations vs function expressions</w:t>
+      </w:r>
+      <w:r>
+        <w:rPr>
+          <w:rFonts w:cstheme="minorHAnsi"/>
+          <w:color w:val="343541"/>
+          <w:sz w:val="28"/>
+          <w:szCs w:val="28"/>
+        </w:rPr>
+        <w:t>” OR “</w:t>
+      </w:r>
+      <w:r>
+        <w:rPr>
+          <w:rFonts w:cstheme="minorHAnsi"/>
+          <w:color w:val="343541"/>
+          <w:sz w:val="28"/>
+          <w:szCs w:val="28"/>
+        </w:rPr>
+        <w:t>function declarations vs function expressions</w:t>
+      </w:r>
+      <w:r>
+        <w:rPr>
+          <w:rFonts w:cstheme="minorHAnsi"/>
+          <w:color w:val="343541"/>
+          <w:sz w:val="28"/>
+          <w:szCs w:val="28"/>
+        </w:rPr>
+        <w:t>”.</w:t>
+      </w:r>
+    </w:p>
+    <w:p>
+      <w:pPr>
+        <w:ind w:left="720"/>
+        <w:rPr>
+          <w:rFonts w:cstheme="minorHAnsi"/>
+          <w:color w:val="343541"/>
+          <w:sz w:val="28"/>
+          <w:szCs w:val="28"/>
+        </w:rPr>
+      </w:pPr>
+      <w:r>
+        <w:rPr>
+          <w:rFonts w:cstheme="minorHAnsi"/>
+          <w:color w:val="343541"/>
+          <w:sz w:val="28"/>
+          <w:szCs w:val="28"/>
+        </w:rPr>
+        <w:t>In your own words try and describe the differences.</w:t>
+      </w:r>
+    </w:p>
+    <w:p>
+      <w:pPr>
+        <w:pStyle w:val="ListParagraph"/>
+        <w:numPr>
+          <w:ilvl w:val="0"/>
+          <w:numId w:val="3"/>
+        </w:numPr>
+        <w:rPr>
+          <w:rFonts w:cstheme="minorHAnsi"/>
+          <w:sz w:val="28"/>
+          <w:szCs w:val="28"/>
+        </w:rPr>
+      </w:pPr>
+      <w:r>
+        <w:rPr>
+          <w:rFonts w:cstheme="minorHAnsi"/>
+          <w:color w:val="343541"/>
+          <w:sz w:val="28"/>
+          <w:szCs w:val="28"/>
+        </w:rPr>
+        <w:t>Write one IIFE (Immediately Invokable Function Declaration)</w:t>
+      </w:r>
+      <w:r>
+        <w:rPr>
+          <w:rFonts w:cstheme="minorHAnsi"/>
+          <w:color w:val="343541"/>
+          <w:sz w:val="28"/>
+          <w:szCs w:val="28"/>
+        </w:rPr>
+        <w:t>.</w:t>
+      </w:r>
+    </w:p>
+    <w:p>
+      <w:pPr>
+        <w:pStyle w:val="ListParagraph"/>
+        <w:rPr>
+          <w:rFonts w:cstheme="minorHAnsi"/>
+          <w:sz w:val="28"/>
+          <w:szCs w:val="28"/>
+        </w:rPr>
+      </w:pPr>
+    </w:p>
+    <w:p>
+      <w:pPr>
+        <w:pStyle w:val="ListParagraph"/>
+        <w:numPr>
+          <w:ilvl w:val="0"/>
+          <w:numId w:val="3"/>
+        </w:numPr>
+        <w:rPr>
+          <w:rFonts w:cstheme="minorHAnsi"/>
+          <w:sz w:val="28"/>
+          <w:szCs w:val="28"/>
+        </w:rPr>
       </w:pPr>
       <w:r>
         <w:rPr>
@@ -79,13 +374,13 @@
         <mc:AlternateContent>
           <mc:Choice Requires="wps">
             <w:drawing>
-              <wp:anchor distT="45720" distB="45720" distL="114300" distR="114300" simplePos="0" relativeHeight="251670528" behindDoc="0" locked="0" layoutInCell="1" allowOverlap="1" wp14:anchorId="75752838" wp14:editId="3CFEFF1E">
+              <wp:anchor distT="45720" distB="45720" distL="114300" distR="114300" simplePos="0" relativeHeight="251659264" behindDoc="0" locked="0" layoutInCell="1" allowOverlap="1" wp14:anchorId="1A5AA5C6" wp14:editId="144613A8">
                 <wp:simplePos x="0" y="0"/>
-                <wp:positionH relativeFrom="column">
-                  <wp:posOffset>564515</wp:posOffset>
+                <wp:positionH relativeFrom="margin">
+                  <wp:align>center</wp:align>
                 </wp:positionH>
                 <wp:positionV relativeFrom="paragraph">
-                  <wp:posOffset>512445</wp:posOffset>
+                  <wp:posOffset>422275</wp:posOffset>
                 </wp:positionV>
                 <wp:extent cx="4951095" cy="1404620"/>
                 <wp:effectExtent l="0" t="0" r="20955" b="24130"/>
@@ -147,23 +442,7 @@
                                 <w:b/>
                                 <w:bCs/>
                               </w:rPr>
-                              <w:t>EXAMPLE</w:t>
-                            </w:r>
-                            <w:r>
-                              <w:rPr>
-                                <w:rFonts w:ascii="Courier New" w:hAnsi="Courier New" w:cs="Courier New"/>
-                                <w:b/>
-                                <w:bCs/>
-                              </w:rPr>
-                              <w:t>S</w:t>
-                            </w:r>
-                            <w:r>
-                              <w:rPr>
-                                <w:rFonts w:ascii="Courier New" w:hAnsi="Courier New" w:cs="Courier New"/>
-                                <w:b/>
-                                <w:bCs/>
-                              </w:rPr>
-                              <w:t>: (make up your own, this is an example)</w:t>
+                              <w:t>EXAMPLE: (make up your own, this is an example)</w:t>
                             </w:r>
                           </w:p>
                           <w:p>
@@ -191,83 +470,7 @@
                                 <w:b/>
                                 <w:bCs/>
                               </w:rPr>
-                              <w:t xml:space="preserve">const </w:t>
-                            </w:r>
-                            <w:proofErr w:type="spellStart"/>
-                            <w:r>
-                              <w:rPr>
-                                <w:rFonts w:ascii="Courier New" w:hAnsi="Courier New" w:cs="Courier New"/>
-                                <w:b/>
-                                <w:bCs/>
-                              </w:rPr>
-                              <w:t>firstName</w:t>
-                            </w:r>
-                            <w:proofErr w:type="spellEnd"/>
-                            <w:r>
-                              <w:rPr>
-                                <w:rFonts w:ascii="Courier New" w:hAnsi="Courier New" w:cs="Courier New"/>
-                                <w:b/>
-                                <w:bCs/>
-                              </w:rPr>
-                              <w:t xml:space="preserve"> = "Matt</w:t>
-                            </w:r>
-                            <w:proofErr w:type="gramStart"/>
-                            <w:r>
-                              <w:rPr>
-                                <w:rFonts w:ascii="Courier New" w:hAnsi="Courier New" w:cs="Courier New"/>
-                                <w:b/>
-                                <w:bCs/>
-                              </w:rPr>
-                              <w:t>";</w:t>
-                            </w:r>
-                            <w:proofErr w:type="gramEnd"/>
-                          </w:p>
-                          <w:p>
-                            <w:pPr>
-                              <w:spacing w:after="0" w:line="240" w:lineRule="auto"/>
-                              <w:rPr>
-                                <w:rFonts w:ascii="Courier New" w:hAnsi="Courier New" w:cs="Courier New"/>
-                                <w:b/>
-                                <w:bCs/>
-                              </w:rPr>
-                            </w:pPr>
-                          </w:p>
-                          <w:p>
-                            <w:pPr>
-                              <w:spacing w:after="0" w:line="240" w:lineRule="auto"/>
-                              <w:rPr>
-                                <w:rFonts w:ascii="Courier New" w:hAnsi="Courier New" w:cs="Courier New"/>
-                                <w:b/>
-                                <w:bCs/>
-                              </w:rPr>
-                            </w:pPr>
-                            <w:proofErr w:type="gramStart"/>
-                            <w:r>
-                              <w:rPr>
-                                <w:rFonts w:ascii="Courier New" w:hAnsi="Courier New" w:cs="Courier New"/>
-                                <w:b/>
-                                <w:bCs/>
-                              </w:rPr>
-                              <w:t>if(</w:t>
-                            </w:r>
-                            <w:proofErr w:type="spellStart"/>
-                            <w:proofErr w:type="gramEnd"/>
-                            <w:r>
-                              <w:rPr>
-                                <w:rFonts w:ascii="Courier New" w:hAnsi="Courier New" w:cs="Courier New"/>
-                                <w:b/>
-                                <w:bCs/>
-                              </w:rPr>
-                              <w:t>firstName</w:t>
-                            </w:r>
-                            <w:proofErr w:type="spellEnd"/>
-                            <w:r>
-                              <w:rPr>
-                                <w:rFonts w:ascii="Courier New" w:hAnsi="Courier New" w:cs="Courier New"/>
-                                <w:b/>
-                                <w:bCs/>
-                              </w:rPr>
-                              <w:t xml:space="preserve"> == "Matt") {</w:t>
+                              <w:t>const meetings = {</w:t>
                             </w:r>
                           </w:p>
                           <w:p>
@@ -285,43 +488,7 @@
                                 <w:b/>
                                 <w:bCs/>
                               </w:rPr>
-                              <w:t xml:space="preserve">  </w:t>
-                            </w:r>
-                            <w:proofErr w:type="gramStart"/>
-                            <w:r>
-                              <w:rPr>
-                                <w:rFonts w:ascii="Courier New" w:hAnsi="Courier New" w:cs="Courier New"/>
-                                <w:b/>
-                                <w:bCs/>
-                              </w:rPr>
-                              <w:t>console.log(</w:t>
-                            </w:r>
-                            <w:proofErr w:type="gramEnd"/>
-                            <w:r>
-                              <w:rPr>
-                                <w:rFonts w:ascii="Courier New" w:hAnsi="Courier New" w:cs="Courier New"/>
-                                <w:b/>
-                                <w:bCs/>
-                              </w:rPr>
-                              <w:t>`Yes, the person is ${</w:t>
-                            </w:r>
-                            <w:proofErr w:type="spellStart"/>
-                            <w:r>
-                              <w:rPr>
-                                <w:rFonts w:ascii="Courier New" w:hAnsi="Courier New" w:cs="Courier New"/>
-                                <w:b/>
-                                <w:bCs/>
-                              </w:rPr>
-                              <w:t>firstName</w:t>
-                            </w:r>
-                            <w:proofErr w:type="spellEnd"/>
-                            <w:r>
-                              <w:rPr>
-                                <w:rFonts w:ascii="Courier New" w:hAnsi="Courier New" w:cs="Courier New"/>
-                                <w:b/>
-                                <w:bCs/>
-                              </w:rPr>
-                              <w:t>}.`)</w:t>
+                              <w:t xml:space="preserve">  count: 0,</w:t>
                             </w:r>
                           </w:p>
                           <w:p>
@@ -333,23 +500,13 @@
                                 <w:bCs/>
                               </w:rPr>
                             </w:pPr>
-                            <w:proofErr w:type="gramStart"/>
                             <w:r>
                               <w:rPr>
                                 <w:rFonts w:ascii="Courier New" w:hAnsi="Courier New" w:cs="Courier New"/>
                                 <w:b/>
                                 <w:bCs/>
                               </w:rPr>
-                              <w:t>}else</w:t>
-                            </w:r>
-                            <w:proofErr w:type="gramEnd"/>
-                            <w:r>
-                              <w:rPr>
-                                <w:rFonts w:ascii="Courier New" w:hAnsi="Courier New" w:cs="Courier New"/>
-                                <w:b/>
-                                <w:bCs/>
-                              </w:rPr>
-                              <w:t>{</w:t>
+                              <w:t xml:space="preserve">  hours: 0,</w:t>
                             </w:r>
                           </w:p>
                           <w:p>
@@ -367,25 +524,7 @@
                                 <w:b/>
                                 <w:bCs/>
                               </w:rPr>
-                              <w:t xml:space="preserve">  </w:t>
-                            </w:r>
-                            <w:proofErr w:type="gramStart"/>
-                            <w:r>
-                              <w:rPr>
-                                <w:rFonts w:ascii="Courier New" w:hAnsi="Courier New" w:cs="Courier New"/>
-                                <w:b/>
-                                <w:bCs/>
-                              </w:rPr>
-                              <w:t>console.log(</w:t>
-                            </w:r>
-                            <w:proofErr w:type="gramEnd"/>
-                            <w:r>
-                              <w:rPr>
-                                <w:rFonts w:ascii="Courier New" w:hAnsi="Courier New" w:cs="Courier New"/>
-                                <w:b/>
-                                <w:bCs/>
-                              </w:rPr>
-                              <w:t>`The person first name is unknown.`)</w:t>
+                              <w:t xml:space="preserve">  topic: 'scrum',</w:t>
                             </w:r>
                           </w:p>
                           <w:p>
@@ -403,7 +542,7 @@
                                 <w:b/>
                                 <w:bCs/>
                               </w:rPr>
-                              <w:t>}</w:t>
+                              <w:t xml:space="preserve">  addOne: function(){</w:t>
                             </w:r>
                           </w:p>
                           <w:p>
@@ -415,23 +554,13 @@
                                 <w:bCs/>
                               </w:rPr>
                             </w:pPr>
-                          </w:p>
-                          <w:p>
-                            <w:pPr>
-                              <w:spacing w:after="0" w:line="240" w:lineRule="auto"/>
-                              <w:rPr>
-                                <w:rFonts w:ascii="Courier New" w:hAnsi="Courier New" w:cs="Courier New"/>
-                                <w:b/>
-                                <w:bCs/>
-                              </w:rPr>
-                            </w:pPr>
                             <w:r>
                               <w:rPr>
                                 <w:rFonts w:ascii="Courier New" w:hAnsi="Courier New" w:cs="Courier New"/>
                                 <w:b/>
                                 <w:bCs/>
                               </w:rPr>
-                              <w:t>// ALSO: use some object literals</w:t>
+                              <w:t xml:space="preserve">    this.count++;</w:t>
                             </w:r>
                           </w:p>
                           <w:p>
@@ -449,7 +578,7 @@
                                 <w:b/>
                                 <w:bCs/>
                               </w:rPr>
-                              <w:t>const teacher = {</w:t>
+                              <w:t xml:space="preserve">  },</w:t>
                             </w:r>
                           </w:p>
                           <w:p>
@@ -467,7 +596,7 @@
                                 <w:b/>
                                 <w:bCs/>
                               </w:rPr>
-                              <w:t xml:space="preserve">  name: 'Peter',</w:t>
+                              <w:t xml:space="preserve">  bookTime: function(hrs){</w:t>
                             </w:r>
                           </w:p>
                           <w:p>
@@ -485,7 +614,7 @@
                                 <w:b/>
                                 <w:bCs/>
                               </w:rPr>
-                              <w:t xml:space="preserve">  age: 59,</w:t>
+                              <w:t xml:space="preserve">    this.hours += hrs;</w:t>
                             </w:r>
                           </w:p>
                           <w:p>
@@ -503,7 +632,7 @@
                                 <w:b/>
                                 <w:bCs/>
                               </w:rPr>
-                              <w:t xml:space="preserve">  education: 'Masters'</w:t>
+                              <w:t xml:space="preserve">  }</w:t>
                             </w:r>
                           </w:p>
                           <w:p>
@@ -523,136 +652,6 @@
                               </w:rPr>
                               <w:t>};</w:t>
                             </w:r>
-                          </w:p>
-                          <w:p>
-                            <w:pPr>
-                              <w:spacing w:after="0" w:line="240" w:lineRule="auto"/>
-                              <w:rPr>
-                                <w:rFonts w:ascii="Courier New" w:hAnsi="Courier New" w:cs="Courier New"/>
-                                <w:b/>
-                                <w:bCs/>
-                              </w:rPr>
-                            </w:pPr>
-                          </w:p>
-                          <w:p>
-                            <w:pPr>
-                              <w:spacing w:after="0" w:line="240" w:lineRule="auto"/>
-                              <w:rPr>
-                                <w:rFonts w:ascii="Courier New" w:hAnsi="Courier New" w:cs="Courier New"/>
-                                <w:b/>
-                                <w:bCs/>
-                              </w:rPr>
-                            </w:pPr>
-                            <w:proofErr w:type="gramStart"/>
-                            <w:r>
-                              <w:rPr>
-                                <w:rFonts w:ascii="Courier New" w:hAnsi="Courier New" w:cs="Courier New"/>
-                                <w:b/>
-                                <w:bCs/>
-                              </w:rPr>
-                              <w:t>if(</w:t>
-                            </w:r>
-                            <w:proofErr w:type="spellStart"/>
-                            <w:proofErr w:type="gramEnd"/>
-                            <w:r>
-                              <w:rPr>
-                                <w:rFonts w:ascii="Courier New" w:hAnsi="Courier New" w:cs="Courier New"/>
-                                <w:b/>
-                                <w:bCs/>
-                              </w:rPr>
-                              <w:t>teacher.age</w:t>
-                            </w:r>
-                            <w:proofErr w:type="spellEnd"/>
-                            <w:r>
-                              <w:rPr>
-                                <w:rFonts w:ascii="Courier New" w:hAnsi="Courier New" w:cs="Courier New"/>
-                                <w:b/>
-                                <w:bCs/>
-                              </w:rPr>
-                              <w:t xml:space="preserve"> &gt;= 50 &amp;&amp; </w:t>
-                            </w:r>
-                            <w:proofErr w:type="spellStart"/>
-                            <w:r>
-                              <w:rPr>
-                                <w:rFonts w:ascii="Courier New" w:hAnsi="Courier New" w:cs="Courier New"/>
-                                <w:b/>
-                                <w:bCs/>
-                              </w:rPr>
-                              <w:t>teacher.education</w:t>
-                            </w:r>
-                            <w:proofErr w:type="spellEnd"/>
-                            <w:r>
-                              <w:rPr>
-                                <w:rFonts w:ascii="Courier New" w:hAnsi="Courier New" w:cs="Courier New"/>
-                                <w:b/>
-                                <w:bCs/>
-                              </w:rPr>
-                              <w:t xml:space="preserve"> == 'Masters'){</w:t>
-                            </w:r>
-                          </w:p>
-                          <w:p>
-                            <w:pPr>
-                              <w:spacing w:after="0" w:line="240" w:lineRule="auto"/>
-                              <w:rPr>
-                                <w:rFonts w:ascii="Courier New" w:hAnsi="Courier New" w:cs="Courier New"/>
-                                <w:b/>
-                                <w:bCs/>
-                              </w:rPr>
-                            </w:pPr>
-                            <w:r>
-                              <w:rPr>
-                                <w:rFonts w:ascii="Courier New" w:hAnsi="Courier New" w:cs="Courier New"/>
-                                <w:b/>
-                                <w:bCs/>
-                              </w:rPr>
-                              <w:t xml:space="preserve">  console.log(`${teacher.name} is old, and </w:t>
-                            </w:r>
-                            <w:proofErr w:type="gramStart"/>
-                            <w:r>
-                              <w:rPr>
-                                <w:rFonts w:ascii="Courier New" w:hAnsi="Courier New" w:cs="Courier New"/>
-                                <w:b/>
-                                <w:bCs/>
-                              </w:rPr>
-                              <w:t>educated.`</w:t>
-                            </w:r>
-                            <w:proofErr w:type="gramEnd"/>
-                            <w:r>
-                              <w:rPr>
-                                <w:rFonts w:ascii="Courier New" w:hAnsi="Courier New" w:cs="Courier New"/>
-                                <w:b/>
-                                <w:bCs/>
-                              </w:rPr>
-                              <w:t>);</w:t>
-                            </w:r>
-                          </w:p>
-                          <w:p>
-                            <w:pPr>
-                              <w:spacing w:after="0" w:line="240" w:lineRule="auto"/>
-                              <w:rPr>
-                                <w:rFonts w:ascii="Courier New" w:hAnsi="Courier New" w:cs="Courier New"/>
-                                <w:b/>
-                                <w:bCs/>
-                              </w:rPr>
-                            </w:pPr>
-                            <w:r>
-                              <w:rPr>
-                                <w:rFonts w:ascii="Courier New" w:hAnsi="Courier New" w:cs="Courier New"/>
-                                <w:b/>
-                                <w:bCs/>
-                              </w:rPr>
-                              <w:t>}</w:t>
-                            </w:r>
-                          </w:p>
-                          <w:p>
-                            <w:pPr>
-                              <w:spacing w:after="0" w:line="240" w:lineRule="auto"/>
-                              <w:rPr>
-                                <w:rFonts w:ascii="Courier New" w:hAnsi="Courier New" w:cs="Courier New"/>
-                                <w:b/>
-                                <w:bCs/>
-                              </w:rPr>
-                            </w:pPr>
                           </w:p>
                         </w:txbxContent>
                       </wps:txbx>
@@ -673,11 +672,11 @@
           </mc:Choice>
           <mc:Fallback>
             <w:pict>
-              <v:shapetype w14:anchorId="75752838" id="_x0000_t202" coordsize="21600,21600" o:spt="202" path="m,l,21600r21600,l21600,xe">
+              <v:shapetype w14:anchorId="1A5AA5C6" id="_x0000_t202" coordsize="21600,21600" o:spt="202" path="m,l,21600r21600,l21600,xe">
                 <v:stroke joinstyle="miter"/>
                 <v:path gradientshapeok="t" o:connecttype="rect"/>
               </v:shapetype>
-              <v:shape id="Text Box 2" o:spid="_x0000_s1026" type="#_x0000_t202" style="position:absolute;left:0;text-align:left;margin-left:44.45pt;margin-top:40.35pt;width:389.85pt;height:110.6pt;z-index:251670528;visibility:visible;mso-wrap-style:square;mso-width-percent:0;mso-height-percent:200;mso-wrap-distance-left:9pt;mso-wrap-distance-top:3.6pt;mso-wrap-distance-right:9pt;mso-wrap-distance-bottom:3.6pt;mso-position-horizontal:absolute;mso-position-horizontal-relative:text;mso-position-vertical:absolute;mso-position-vertical-relative:text;mso-width-percent:0;mso-height-percent:200;mso-width-relative:margin;mso-height-relative:margin;v-text-anchor:top" o:gfxdata="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" fillcolor="#d8d8d8 [2732]">
+              <v:shape id="Text Box 2" o:spid="_x0000_s1026" type="#_x0000_t202" style="position:absolute;left:0;text-align:left;margin-left:0;margin-top:33.25pt;width:389.85pt;height:110.6pt;z-index:251659264;visibility:visible;mso-wrap-style:square;mso-width-percent:0;mso-height-percent:200;mso-wrap-distance-left:9pt;mso-wrap-distance-top:3.6pt;mso-wrap-distance-right:9pt;mso-wrap-distance-bottom:3.6pt;mso-position-horizontal:center;mso-position-horizontal-relative:margin;mso-position-vertical:absolute;mso-position-vertical-relative:text;mso-width-percent:0;mso-height-percent:200;mso-width-relative:margin;mso-height-relative:margin;v-text-anchor:top" o:gfxdata="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" fillcolor="#d8d8d8 [2732]">
                 <v:textbox style="mso-fit-shape-to-text:t">
                   <w:txbxContent>
                     <w:p>
@@ -703,23 +702,7 @@
                           <w:b/>
                           <w:bCs/>
                         </w:rPr>
-                        <w:t>EXAMPLE</w:t>
-                      </w:r>
-                      <w:r>
-                        <w:rPr>
-                          <w:rFonts w:ascii="Courier New" w:hAnsi="Courier New" w:cs="Courier New"/>
-                          <w:b/>
-                          <w:bCs/>
-                        </w:rPr>
-                        <w:t>S</w:t>
-                      </w:r>
-                      <w:r>
-                        <w:rPr>
-                          <w:rFonts w:ascii="Courier New" w:hAnsi="Courier New" w:cs="Courier New"/>
-                          <w:b/>
-                          <w:bCs/>
-                        </w:rPr>
-                        <w:t>: (make up your own, this is an example)</w:t>
+                        <w:t>EXAMPLE: (make up your own, this is an example)</w:t>
                       </w:r>
                     </w:p>
                     <w:p>
@@ -747,83 +730,7 @@
                           <w:b/>
                           <w:bCs/>
                         </w:rPr>
-                        <w:t xml:space="preserve">const </w:t>
-                      </w:r>
-                      <w:proofErr w:type="spellStart"/>
-                      <w:r>
-                        <w:rPr>
-                          <w:rFonts w:ascii="Courier New" w:hAnsi="Courier New" w:cs="Courier New"/>
-                          <w:b/>
-                          <w:bCs/>
-                        </w:rPr>
-                        <w:t>firstName</w:t>
-                      </w:r>
-                      <w:proofErr w:type="spellEnd"/>
-                      <w:r>
-                        <w:rPr>
-                          <w:rFonts w:ascii="Courier New" w:hAnsi="Courier New" w:cs="Courier New"/>
-                          <w:b/>
-                          <w:bCs/>
-                        </w:rPr>
-                        <w:t xml:space="preserve"> = "Matt</w:t>
-                      </w:r>
-                      <w:proofErr w:type="gramStart"/>
-                      <w:r>
-                        <w:rPr>
-                          <w:rFonts w:ascii="Courier New" w:hAnsi="Courier New" w:cs="Courier New"/>
-                          <w:b/>
-                          <w:bCs/>
-                        </w:rPr>
-                        <w:t>";</w:t>
-                      </w:r>
-                      <w:proofErr w:type="gramEnd"/>
-                    </w:p>
-                    <w:p>
-                      <w:pPr>
-                        <w:spacing w:after="0" w:line="240" w:lineRule="auto"/>
-                        <w:rPr>
-                          <w:rFonts w:ascii="Courier New" w:hAnsi="Courier New" w:cs="Courier New"/>
-                          <w:b/>
-                          <w:bCs/>
-                        </w:rPr>
-                      </w:pPr>
-                    </w:p>
-                    <w:p>
-                      <w:pPr>
-                        <w:spacing w:after="0" w:line="240" w:lineRule="auto"/>
-                        <w:rPr>
-                          <w:rFonts w:ascii="Courier New" w:hAnsi="Courier New" w:cs="Courier New"/>
-                          <w:b/>
-                          <w:bCs/>
-                        </w:rPr>
-                      </w:pPr>
-                      <w:proofErr w:type="gramStart"/>
-                      <w:r>
-                        <w:rPr>
-                          <w:rFonts w:ascii="Courier New" w:hAnsi="Courier New" w:cs="Courier New"/>
-                          <w:b/>
-                          <w:bCs/>
-                        </w:rPr>
-                        <w:t>if(</w:t>
-                      </w:r>
-                      <w:proofErr w:type="spellStart"/>
-                      <w:proofErr w:type="gramEnd"/>
-                      <w:r>
-                        <w:rPr>
-                          <w:rFonts w:ascii="Courier New" w:hAnsi="Courier New" w:cs="Courier New"/>
-                          <w:b/>
-                          <w:bCs/>
-                        </w:rPr>
-                        <w:t>firstName</w:t>
-                      </w:r>
-                      <w:proofErr w:type="spellEnd"/>
-                      <w:r>
-                        <w:rPr>
-                          <w:rFonts w:ascii="Courier New" w:hAnsi="Courier New" w:cs="Courier New"/>
-                          <w:b/>
-                          <w:bCs/>
-                        </w:rPr>
-                        <w:t xml:space="preserve"> == "Matt") {</w:t>
+                        <w:t>const meetings = {</w:t>
                       </w:r>
                     </w:p>
                     <w:p>
@@ -841,43 +748,7 @@
                           <w:b/>
                           <w:bCs/>
                         </w:rPr>
-                        <w:t xml:space="preserve">  </w:t>
-                      </w:r>
-                      <w:proofErr w:type="gramStart"/>
-                      <w:r>
-                        <w:rPr>
-                          <w:rFonts w:ascii="Courier New" w:hAnsi="Courier New" w:cs="Courier New"/>
-                          <w:b/>
-                          <w:bCs/>
-                        </w:rPr>
-                        <w:t>console.log(</w:t>
-                      </w:r>
-                      <w:proofErr w:type="gramEnd"/>
-                      <w:r>
-                        <w:rPr>
-                          <w:rFonts w:ascii="Courier New" w:hAnsi="Courier New" w:cs="Courier New"/>
-                          <w:b/>
-                          <w:bCs/>
-                        </w:rPr>
-                        <w:t>`Yes, the person is ${</w:t>
-                      </w:r>
-                      <w:proofErr w:type="spellStart"/>
-                      <w:r>
-                        <w:rPr>
-                          <w:rFonts w:ascii="Courier New" w:hAnsi="Courier New" w:cs="Courier New"/>
-                          <w:b/>
-                          <w:bCs/>
-                        </w:rPr>
-                        <w:t>firstName</w:t>
-                      </w:r>
-                      <w:proofErr w:type="spellEnd"/>
-                      <w:r>
-                        <w:rPr>
-                          <w:rFonts w:ascii="Courier New" w:hAnsi="Courier New" w:cs="Courier New"/>
-                          <w:b/>
-                          <w:bCs/>
-                        </w:rPr>
-                        <w:t>}.`)</w:t>
+                        <w:t xml:space="preserve">  count: 0,</w:t>
                       </w:r>
                     </w:p>
                     <w:p>
@@ -889,23 +760,13 @@
                           <w:bCs/>
                         </w:rPr>
                       </w:pPr>
-                      <w:proofErr w:type="gramStart"/>
                       <w:r>
                         <w:rPr>
                           <w:rFonts w:ascii="Courier New" w:hAnsi="Courier New" w:cs="Courier New"/>
                           <w:b/>
                           <w:bCs/>
                         </w:rPr>
-                        <w:t>}else</w:t>
-                      </w:r>
-                      <w:proofErr w:type="gramEnd"/>
-                      <w:r>
-                        <w:rPr>
-                          <w:rFonts w:ascii="Courier New" w:hAnsi="Courier New" w:cs="Courier New"/>
-                          <w:b/>
-                          <w:bCs/>
-                        </w:rPr>
-                        <w:t>{</w:t>
+                        <w:t xml:space="preserve">  hours: 0,</w:t>
                       </w:r>
                     </w:p>
                     <w:p>
@@ -923,25 +784,7 @@
                           <w:b/>
                           <w:bCs/>
                         </w:rPr>
-                        <w:t xml:space="preserve">  </w:t>
-                      </w:r>
-                      <w:proofErr w:type="gramStart"/>
-                      <w:r>
-                        <w:rPr>
-                          <w:rFonts w:ascii="Courier New" w:hAnsi="Courier New" w:cs="Courier New"/>
-                          <w:b/>
-                          <w:bCs/>
-                        </w:rPr>
-                        <w:t>console.log(</w:t>
-                      </w:r>
-                      <w:proofErr w:type="gramEnd"/>
-                      <w:r>
-                        <w:rPr>
-                          <w:rFonts w:ascii="Courier New" w:hAnsi="Courier New" w:cs="Courier New"/>
-                          <w:b/>
-                          <w:bCs/>
-                        </w:rPr>
-                        <w:t>`The person first name is unknown.`)</w:t>
+                        <w:t xml:space="preserve">  topic: 'scrum',</w:t>
                       </w:r>
                     </w:p>
                     <w:p>
@@ -959,7 +802,7 @@
                           <w:b/>
                           <w:bCs/>
                         </w:rPr>
-                        <w:t>}</w:t>
+                        <w:t xml:space="preserve">  addOne: function(){</w:t>
                       </w:r>
                     </w:p>
                     <w:p>
@@ -971,23 +814,13 @@
                           <w:bCs/>
                         </w:rPr>
                       </w:pPr>
-                    </w:p>
-                    <w:p>
-                      <w:pPr>
-                        <w:spacing w:after="0" w:line="240" w:lineRule="auto"/>
-                        <w:rPr>
-                          <w:rFonts w:ascii="Courier New" w:hAnsi="Courier New" w:cs="Courier New"/>
-                          <w:b/>
-                          <w:bCs/>
-                        </w:rPr>
-                      </w:pPr>
                       <w:r>
                         <w:rPr>
                           <w:rFonts w:ascii="Courier New" w:hAnsi="Courier New" w:cs="Courier New"/>
                           <w:b/>
                           <w:bCs/>
                         </w:rPr>
-                        <w:t>// ALSO: use some object literals</w:t>
+                        <w:t xml:space="preserve">    this.count++;</w:t>
                       </w:r>
                     </w:p>
                     <w:p>
@@ -1005,7 +838,7 @@
                           <w:b/>
                           <w:bCs/>
                         </w:rPr>
-                        <w:t>const teacher = {</w:t>
+                        <w:t xml:space="preserve">  },</w:t>
                       </w:r>
                     </w:p>
                     <w:p>
@@ -1023,7 +856,7 @@
                           <w:b/>
                           <w:bCs/>
                         </w:rPr>
-                        <w:t xml:space="preserve">  name: 'Peter',</w:t>
+                        <w:t xml:space="preserve">  bookTime: function(hrs){</w:t>
                       </w:r>
                     </w:p>
                     <w:p>
@@ -1041,7 +874,7 @@
                           <w:b/>
                           <w:bCs/>
                         </w:rPr>
-                        <w:t xml:space="preserve">  age: 59,</w:t>
+                        <w:t xml:space="preserve">    this.hours += hrs;</w:t>
                       </w:r>
                     </w:p>
                     <w:p>
@@ -1059,7 +892,7 @@
                           <w:b/>
                           <w:bCs/>
                         </w:rPr>
-                        <w:t xml:space="preserve">  education: 'Masters'</w:t>
+                        <w:t xml:space="preserve">  }</w:t>
                       </w:r>
                     </w:p>
                     <w:p>
@@ -1080,170 +913,30 @@
                         <w:t>};</w:t>
                       </w:r>
                     </w:p>
-                    <w:p>
-                      <w:pPr>
-                        <w:spacing w:after="0" w:line="240" w:lineRule="auto"/>
-                        <w:rPr>
-                          <w:rFonts w:ascii="Courier New" w:hAnsi="Courier New" w:cs="Courier New"/>
-                          <w:b/>
-                          <w:bCs/>
-                        </w:rPr>
-                      </w:pPr>
-                    </w:p>
-                    <w:p>
-                      <w:pPr>
-                        <w:spacing w:after="0" w:line="240" w:lineRule="auto"/>
-                        <w:rPr>
-                          <w:rFonts w:ascii="Courier New" w:hAnsi="Courier New" w:cs="Courier New"/>
-                          <w:b/>
-                          <w:bCs/>
-                        </w:rPr>
-                      </w:pPr>
-                      <w:proofErr w:type="gramStart"/>
-                      <w:r>
-                        <w:rPr>
-                          <w:rFonts w:ascii="Courier New" w:hAnsi="Courier New" w:cs="Courier New"/>
-                          <w:b/>
-                          <w:bCs/>
-                        </w:rPr>
-                        <w:t>if(</w:t>
-                      </w:r>
-                      <w:proofErr w:type="spellStart"/>
-                      <w:proofErr w:type="gramEnd"/>
-                      <w:r>
-                        <w:rPr>
-                          <w:rFonts w:ascii="Courier New" w:hAnsi="Courier New" w:cs="Courier New"/>
-                          <w:b/>
-                          <w:bCs/>
-                        </w:rPr>
-                        <w:t>teacher.age</w:t>
-                      </w:r>
-                      <w:proofErr w:type="spellEnd"/>
-                      <w:r>
-                        <w:rPr>
-                          <w:rFonts w:ascii="Courier New" w:hAnsi="Courier New" w:cs="Courier New"/>
-                          <w:b/>
-                          <w:bCs/>
-                        </w:rPr>
-                        <w:t xml:space="preserve"> &gt;= 50 &amp;&amp; </w:t>
-                      </w:r>
-                      <w:proofErr w:type="spellStart"/>
-                      <w:r>
-                        <w:rPr>
-                          <w:rFonts w:ascii="Courier New" w:hAnsi="Courier New" w:cs="Courier New"/>
-                          <w:b/>
-                          <w:bCs/>
-                        </w:rPr>
-                        <w:t>teacher.education</w:t>
-                      </w:r>
-                      <w:proofErr w:type="spellEnd"/>
-                      <w:r>
-                        <w:rPr>
-                          <w:rFonts w:ascii="Courier New" w:hAnsi="Courier New" w:cs="Courier New"/>
-                          <w:b/>
-                          <w:bCs/>
-                        </w:rPr>
-                        <w:t xml:space="preserve"> == 'Masters'){</w:t>
-                      </w:r>
-                    </w:p>
-                    <w:p>
-                      <w:pPr>
-                        <w:spacing w:after="0" w:line="240" w:lineRule="auto"/>
-                        <w:rPr>
-                          <w:rFonts w:ascii="Courier New" w:hAnsi="Courier New" w:cs="Courier New"/>
-                          <w:b/>
-                          <w:bCs/>
-                        </w:rPr>
-                      </w:pPr>
-                      <w:r>
-                        <w:rPr>
-                          <w:rFonts w:ascii="Courier New" w:hAnsi="Courier New" w:cs="Courier New"/>
-                          <w:b/>
-                          <w:bCs/>
-                        </w:rPr>
-                        <w:t xml:space="preserve">  console.log(`${teacher.name} is old, and </w:t>
-                      </w:r>
-                      <w:proofErr w:type="gramStart"/>
-                      <w:r>
-                        <w:rPr>
-                          <w:rFonts w:ascii="Courier New" w:hAnsi="Courier New" w:cs="Courier New"/>
-                          <w:b/>
-                          <w:bCs/>
-                        </w:rPr>
-                        <w:t>educated.`</w:t>
-                      </w:r>
-                      <w:proofErr w:type="gramEnd"/>
-                      <w:r>
-                        <w:rPr>
-                          <w:rFonts w:ascii="Courier New" w:hAnsi="Courier New" w:cs="Courier New"/>
-                          <w:b/>
-                          <w:bCs/>
-                        </w:rPr>
-                        <w:t>);</w:t>
-                      </w:r>
-                    </w:p>
-                    <w:p>
-                      <w:pPr>
-                        <w:spacing w:after="0" w:line="240" w:lineRule="auto"/>
-                        <w:rPr>
-                          <w:rFonts w:ascii="Courier New" w:hAnsi="Courier New" w:cs="Courier New"/>
-                          <w:b/>
-                          <w:bCs/>
-                        </w:rPr>
-                      </w:pPr>
-                      <w:r>
-                        <w:rPr>
-                          <w:rFonts w:ascii="Courier New" w:hAnsi="Courier New" w:cs="Courier New"/>
-                          <w:b/>
-                          <w:bCs/>
-                        </w:rPr>
-                        <w:t>}</w:t>
-                      </w:r>
-                    </w:p>
-                    <w:p>
-                      <w:pPr>
-                        <w:spacing w:after="0" w:line="240" w:lineRule="auto"/>
-                        <w:rPr>
-                          <w:rFonts w:ascii="Courier New" w:hAnsi="Courier New" w:cs="Courier New"/>
-                          <w:b/>
-                          <w:bCs/>
-                        </w:rPr>
-                      </w:pPr>
-                    </w:p>
                   </w:txbxContent>
                 </v:textbox>
-                <w10:wrap type="topAndBottom"/>
+                <w10:wrap type="topAndBottom" anchorx="margin"/>
               </v:shape>
             </w:pict>
           </mc:Fallback>
         </mc:AlternateContent>
       </w:r>
       <w:r>
-        <w:t>Use the if… else programming logic to make ten different decisions using both value and data type comparison operators</w:t>
-      </w:r>
-      <w:r>
-        <w:t xml:space="preserve"> (==, ===</w:t>
-      </w:r>
-      <w:proofErr w:type="gramStart"/>
-      <w:r>
-        <w:t>, !</w:t>
-      </w:r>
-      <w:proofErr w:type="gramEnd"/>
-      <w:r>
-        <w:t>=, !==, &gt;=, &gt;==, &amp;&amp;, ||, etcetera)</w:t>
-      </w:r>
-      <w:r>
-        <w:t>.</w:t>
-      </w:r>
-      <w:r>
-        <w:t xml:space="preserve"> </w:t>
+        <w:rPr>
+          <w:rFonts w:cstheme="minorHAnsi"/>
+          <w:sz w:val="28"/>
+          <w:szCs w:val="28"/>
+        </w:rPr>
+        <w:t>Build an object that contains three properties and two methods.</w:t>
       </w:r>
     </w:p>
     <w:p>
       <w:pPr>
         <w:pStyle w:val="ListParagraph"/>
         <w:rPr>
-          <w:noProof/>
+          <w:rFonts w:cstheme="minorHAnsi"/>
+          <w:sz w:val="28"/>
+          <w:szCs w:val="28"/>
         </w:rPr>
       </w:pPr>
     </w:p>
@@ -1254,32 +947,21 @@
           <w:ilvl w:val="0"/>
           <w:numId w:val="3"/>
         </w:numPr>
-      </w:pPr>
-      <w:r>
-        <w:t xml:space="preserve">Write some code demonstrating the </w:t>
-      </w:r>
-      <w:r>
-        <w:t xml:space="preserve">use of the switch statement. </w:t>
-      </w:r>
-      <w:r>
-        <w:t xml:space="preserve">Be sure to include switch for both numbers and text. (See class 5 lectures for examples). OR do an online search for “JavaScript switch examples”. </w:t>
-      </w:r>
-      <w:r>
-        <w:t xml:space="preserve">OR ask </w:t>
-      </w:r>
-      <w:proofErr w:type="spellStart"/>
-      <w:r>
-        <w:t>ChatGPT</w:t>
-      </w:r>
-      <w:proofErr w:type="spellEnd"/>
-      <w:r>
-        <w:t xml:space="preserve"> for some sample JavaScript using the switch statement. </w:t>
-      </w:r>
-      <w:r>
-        <w:t>Please create three different uses of the switch statement.</w:t>
+        <w:rPr>
+          <w:rFonts w:cstheme="minorHAnsi"/>
+          <w:sz w:val="28"/>
+          <w:szCs w:val="28"/>
+        </w:rPr>
+      </w:pPr>
+      <w:r>
+        <w:rPr>
+          <w:rFonts w:cstheme="minorHAnsi"/>
+          <w:sz w:val="28"/>
+          <w:szCs w:val="28"/>
+        </w:rPr>
+        <w:t>Convert the five of the seven functions you defined in items 1 &amp; 2 into arrow functions.</w:t>
       </w:r>
     </w:p>
-    <w:p/>
     <w:sectPr>
       <w:pgSz w:w="12240" w:h="15840"/>
       <w:pgMar w:top="1440" w:right="1440" w:bottom="1440" w:left="1440" w:header="708" w:footer="708" w:gutter="0"/>
@@ -1295,7 +977,7 @@
   <w:abstractNum w:abstractNumId="0" w15:restartNumberingAfterBreak="0">
     <w:nsid w:val="02343DE2"/>
     <w:multiLevelType w:val="hybridMultilevel"/>
-    <w:tmpl w:val="9046682C"/>
+    <w:tmpl w:val="41861CBE"/>
     <w:lvl w:ilvl="0" w:tplc="1009000F">
       <w:start w:val="1"/>
       <w:numFmt w:val="decimal"/>

</xml_diff>